<commit_message>
updated Baryesian, hmm and logbook.
</commit_message>
<xml_diff>
--- a/Log_Book.docx
+++ b/Log_Book.docx
@@ -8,13 +8,8 @@
       </w:r>
     </w:p>
     <w:p>
-      <w:proofErr w:type="spellStart"/>
-      <w:r>
-        <w:t>crossfold</w:t>
-      </w:r>
-      <w:proofErr w:type="spellEnd"/>
-      <w:r>
-        <w:t xml:space="preserve"> validation</w:t>
+      <w:r>
+        <w:t>crossfold validation</w:t>
       </w:r>
     </w:p>
     <w:p>
@@ -34,33 +29,12 @@
     </w:p>
     <w:p>
       <w:r>
-        <w:t xml:space="preserve">hidden </w:t>
-      </w:r>
-      <w:proofErr w:type="spellStart"/>
-      <w:r>
-        <w:t>markov</w:t>
-      </w:r>
-      <w:proofErr w:type="spellEnd"/>
-      <w:r>
-        <w:t xml:space="preserve"> model</w:t>
-      </w:r>
-    </w:p>
-    <w:p>
-      <w:proofErr w:type="spellStart"/>
-      <w:r>
-        <w:t>bayesian</w:t>
-      </w:r>
-      <w:proofErr w:type="spellEnd"/>
-      <w:r>
-        <w:t xml:space="preserve"> - </w:t>
-      </w:r>
-      <w:proofErr w:type="gramStart"/>
-      <w:r>
-        <w:t>takes into account</w:t>
-      </w:r>
-      <w:proofErr w:type="gramEnd"/>
-      <w:r>
-        <w:t xml:space="preserve"> previous</w:t>
+        <w:t>hidden markov model</w:t>
+      </w:r>
+    </w:p>
+    <w:p>
+      <w:r>
+        <w:t>bayesian - takes into account previous</w:t>
       </w:r>
     </w:p>
     <w:p>
@@ -99,51 +73,23 @@
       </w:r>
     </w:p>
     <w:p>
-      <w:proofErr w:type="gramStart"/>
       <w:r>
         <w:t>u:nick</w:t>
       </w:r>
-      <w:proofErr w:type="gramEnd"/>
-    </w:p>
-    <w:p>
-      <w:proofErr w:type="gramStart"/>
+    </w:p>
+    <w:p>
       <w:r>
         <w:t>p:marietti</w:t>
       </w:r>
-      <w:proofErr w:type="gramEnd"/>
-    </w:p>
-    <w:p>
-      <w:r>
-        <w:t xml:space="preserve">Setup the </w:t>
-      </w:r>
-      <w:proofErr w:type="spellStart"/>
-      <w:r>
-        <w:t>zigbee</w:t>
-      </w:r>
-      <w:proofErr w:type="spellEnd"/>
-      <w:r>
-        <w:t xml:space="preserve"> sniffer on the raspberry pie in Dr. </w:t>
-      </w:r>
-      <w:proofErr w:type="spellStart"/>
-      <w:r>
-        <w:t>Fuez</w:t>
-      </w:r>
-      <w:proofErr w:type="spellEnd"/>
-      <w:r>
-        <w:t xml:space="preserve"> office at EH.</w:t>
-      </w:r>
-    </w:p>
-    <w:p>
-      <w:r>
-        <w:t>Sniffer is running in screen and outputting data to /</w:t>
-      </w:r>
-      <w:proofErr w:type="spellStart"/>
-      <w:r>
-        <w:t>tmp</w:t>
-      </w:r>
-      <w:proofErr w:type="spellEnd"/>
-      <w:r>
-        <w:t>/</w:t>
+    </w:p>
+    <w:p>
+      <w:r>
+        <w:t>Setup the zigbee sniffer on the raspberry pie in Dr. Fuez office at EH.</w:t>
+      </w:r>
+    </w:p>
+    <w:p>
+      <w:r>
+        <w:t>Sniffer is running in screen and outputting data to /tmp/</w:t>
       </w:r>
       <w:r>
         <w:t>cc2531_sniffer</w:t>
@@ -151,15 +97,7 @@
     </w:p>
     <w:p>
       <w:r>
-        <w:t xml:space="preserve">TBD the need to </w:t>
-      </w:r>
-      <w:proofErr w:type="spellStart"/>
-      <w:r>
-        <w:t>backup</w:t>
-      </w:r>
-      <w:proofErr w:type="spellEnd"/>
-      <w:r>
-        <w:t xml:space="preserve"> the data to prevent overfilling the SD card.</w:t>
+        <w:t>TBD the need to backup the data to prevent overfilling the SD card.</w:t>
       </w:r>
     </w:p>
     <w:p>
@@ -220,15 +158,7 @@
         </w:numPr>
       </w:pPr>
       <w:r>
-        <w:t xml:space="preserve">Type 6 Unknown is most likely candidate for ML algorithm. The other data types seem to be specific to the </w:t>
-      </w:r>
-      <w:proofErr w:type="spellStart"/>
-      <w:r>
-        <w:t>zigbee</w:t>
-      </w:r>
-      <w:proofErr w:type="spellEnd"/>
-      <w:r>
-        <w:t xml:space="preserve"> protocol and not related to sending data related to the motion sensors.</w:t>
+        <w:t>Type 6 Unknown is most likely candidate for ML algorithm. The other data types seem to be specific to the zigbee protocol and not related to sending data related to the motion sensors.</w:t>
       </w:r>
     </w:p>
     <w:p>
@@ -430,15 +360,7 @@
     </w:p>
     <w:p>
       <w:r>
-        <w:t xml:space="preserve">Meet with Dr. </w:t>
-      </w:r>
-      <w:proofErr w:type="spellStart"/>
-      <w:r>
-        <w:t>Fuez</w:t>
-      </w:r>
-      <w:proofErr w:type="spellEnd"/>
-      <w:r>
-        <w:t xml:space="preserve"> and discussed setting up the sniffer to only sniff on channel 24 to gather more data packets.  Also discussed finding out what the status is of presenting with COVID19 challenges.</w:t>
+        <w:t>Meet with Dr. Fuez and discussed setting up the sniffer to only sniff on channel 24 to gather more data packets.  Also discussed finding out what the status is of presenting with COVID19 challenges.</w:t>
       </w:r>
     </w:p>
     <w:p>
@@ -448,15 +370,7 @@
     </w:p>
     <w:p>
       <w:r>
-        <w:t xml:space="preserve">Logged into the </w:t>
-      </w:r>
-      <w:proofErr w:type="spellStart"/>
-      <w:r>
-        <w:t>zigbee</w:t>
-      </w:r>
-      <w:proofErr w:type="spellEnd"/>
-      <w:r>
-        <w:t xml:space="preserve"> sniffer at WSU and pulled the latest data capture.  Ran it against the raw parser to generate csv output to be fed into a completed machine learning algorithm.</w:t>
+        <w:t>Logged into the zigbee sniffer at WSU and pulled the latest data capture.  Ran it against the raw parser to generate csv output to be fed into a completed machine learning algorithm.</w:t>
       </w:r>
       <w:r>
         <w:t xml:space="preserve">  Started working on filling out the Bayesian approach for a machine learning algorithm.</w:t>
@@ -469,15 +383,7 @@
     </w:p>
     <w:p>
       <w:r>
-        <w:t xml:space="preserve">Logged into the </w:t>
-      </w:r>
-      <w:proofErr w:type="spellStart"/>
-      <w:r>
-        <w:t>zigbee</w:t>
-      </w:r>
-      <w:proofErr w:type="spellEnd"/>
-      <w:r>
-        <w:t xml:space="preserve"> sniffer at WSU and pulled the latest data capture.  Ran it against the raw parser to generate csv output to be fed into a completed machine learning algorithm.</w:t>
+        <w:t>Logged into the zigbee sniffer at WSU and pulled the latest data capture.  Ran it against the raw parser to generate csv output to be fed into a completed machine learning algorithm.</w:t>
       </w:r>
       <w:r>
         <w:t xml:space="preserve"> Continued to work on the Bayesian approach for a machine learning algorithm.</w:t>
@@ -490,15 +396,7 @@
     </w:p>
     <w:p>
       <w:r>
-        <w:t xml:space="preserve">Meeting today @10am with Dr. </w:t>
-      </w:r>
-      <w:proofErr w:type="spellStart"/>
-      <w:r>
-        <w:t>Fuez</w:t>
-      </w:r>
-      <w:proofErr w:type="spellEnd"/>
-      <w:r>
-        <w:t>.</w:t>
+        <w:t>Meeting today @10am with Dr. Fuez.</w:t>
       </w:r>
       <w:r>
         <w:t xml:space="preserve"> </w:t>
@@ -512,21 +410,93 @@
     </w:p>
     <w:p>
       <w:r>
-        <w:t xml:space="preserve">Worked through the parsing issues related the Bayesian model.  Looking at the data fit into the model there does not appear to be an obvious output to use that will tell me when something is occupied.  I am considering using </w:t>
-      </w:r>
-      <w:proofErr w:type="spellStart"/>
-      <w:r>
-        <w:t>src</w:t>
-      </w:r>
-      <w:proofErr w:type="spellEnd"/>
-      <w:r>
-        <w:t xml:space="preserve"> address with destination address but even then, the model appears to indicate it will only predict where the data is being sent to based upon the other data fields.  I might consider somehow identifying the base station and doing some sort of count or biasing towards two states based upon this data but for now this leads me to believe that I should be utilizing a Hidden Markov Model that is capable of having such states.  I will start work towards that goal.</w:t>
-      </w:r>
+        <w:t xml:space="preserve">Worked through the parsing issues related the Bayesian model.  Looking at the data fit into the model there does not appear to be an obvious output to use that will tell me when something is occupied.  I am considering using src address with destination address but even then, the model appears to indicate it will only predict where the data is being sent to based upon the other data fields.  I might consider somehow identifying the base station and doing some sort of count or biasing towards two states based upon this data but for now this leads me to believe that I should be utilizing a Hidden Markov Model that is capable of having such states.  </w:t>
+      </w:r>
+    </w:p>
+    <w:p>
+      <w:r>
+        <w:t>Reading about Hidden Markov Models I stumbled upon Recurrent Neural Networks and a subset Long Short-Term Memory Units.  I will add those to my research list.</w:t>
+      </w:r>
+    </w:p>
+    <w:p>
+      <w:r>
+        <w:t>Reading more about Hidden Markov Models it is clear I am going to need to develop a probability distribution to calculate the probabilities that go into developing the hidden layer.</w:t>
+      </w:r>
+    </w:p>
+    <w:p>
+      <w:r>
+        <w:t>HMM:</w:t>
+      </w:r>
+    </w:p>
+    <w:p>
+      <w:hyperlink r:id="rId6" w:history="1">
+        <w:r>
+          <w:rPr>
+            <w:rStyle w:val="Hyperlink"/>
+          </w:rPr>
+          <w:t>https://towardsdatascience.com/introduction-to-hidden-markov-models-cd2c93e6b781</w:t>
+        </w:r>
+      </w:hyperlink>
+    </w:p>
+    <w:p>
+      <w:hyperlink r:id="rId7" w:history="1">
+        <w:r>
+          <w:rPr>
+            <w:rStyle w:val="Hyperlink"/>
+          </w:rPr>
+          <w:t>https://towardsdatascience.com/hidden-markov-models-for-time-series-classification-basic-overview-a59b74e5e65b</w:t>
+        </w:r>
+      </w:hyperlink>
+    </w:p>
+    <w:p>
+      <w:hyperlink r:id="rId8" w:history="1">
+        <w:r>
+          <w:rPr>
+            <w:rStyle w:val="Hyperlink"/>
+          </w:rPr>
+          <w:t>https://www.aclweb.org/anthology/W16-5907.pdf</w:t>
+        </w:r>
+      </w:hyperlink>
+    </w:p>
+    <w:p>
+      <w:hyperlink r:id="rId9" w:history="1">
+        <w:r>
+          <w:rPr>
+            <w:rStyle w:val="Hyperlink"/>
+          </w:rPr>
+          <w:t>http://www.blackarbs.com/blog/introduction-hidden-markov-models-python-networkx-sklearn/2/9/2017</w:t>
+        </w:r>
+      </w:hyperlink>
+    </w:p>
+    <w:p>
+      <w:hyperlink r:id="rId10" w:history="1">
+        <w:r>
+          <w:rPr>
+            <w:rStyle w:val="Hyperlink"/>
+          </w:rPr>
+          <w:t>https://www.math.univ-toulouse.fr/~agarivie/Telecom/code/index.php</w:t>
+        </w:r>
+      </w:hyperlink>
     </w:p>
     <w:p>
       <w:bookmarkStart w:id="0" w:name="_GoBack"/>
       <w:bookmarkEnd w:id="0"/>
-    </w:p>
+      <w:r>
+        <w:t>LSTM:</w:t>
+      </w:r>
+    </w:p>
+    <w:p>
+      <w:hyperlink r:id="rId11" w:history="1">
+        <w:r>
+          <w:rPr>
+            <w:rStyle w:val="Hyperlink"/>
+          </w:rPr>
+          <w:t>https://pathmind.com/wiki/lstm</w:t>
+        </w:r>
+      </w:hyperlink>
+    </w:p>
+    <w:p/>
+    <w:p/>
     <w:sectPr>
       <w:pgSz w:w="12240" w:h="15840"/>
       <w:pgMar w:top="1440" w:right="1440" w:bottom="1440" w:left="1440" w:header="720" w:footer="720" w:gutter="0"/>
@@ -1163,6 +1133,29 @@
       <w:contextualSpacing/>
     </w:pPr>
   </w:style>
+  <w:style w:type="character" w:styleId="Hyperlink">
+    <w:name w:val="Hyperlink"/>
+    <w:basedOn w:val="DefaultParagraphFont"/>
+    <w:uiPriority w:val="99"/>
+    <w:unhideWhenUsed/>
+    <w:rsid w:val="003054CE"/>
+    <w:rPr>
+      <w:color w:val="0563C1" w:themeColor="hyperlink"/>
+      <w:u w:val="single"/>
+    </w:rPr>
+  </w:style>
+  <w:style w:type="character" w:styleId="UnresolvedMention">
+    <w:name w:val="Unresolved Mention"/>
+    <w:basedOn w:val="DefaultParagraphFont"/>
+    <w:uiPriority w:val="99"/>
+    <w:semiHidden/>
+    <w:unhideWhenUsed/>
+    <w:rsid w:val="003054CE"/>
+    <w:rPr>
+      <w:color w:val="605E5C"/>
+      <w:shd w:val="clear" w:color="auto" w:fill="E1DFDD"/>
+    </w:rPr>
+  </w:style>
 </w:styles>
 </file>
 

</xml_diff>